<commit_message>
green accounts with toxicity (partial)
green accounts with toxicity (full)


without master (to make it lighter)
</commit_message>
<xml_diff>
--- a/ToDo/Problems.docx
+++ b/ToDo/Problems.docx
@@ -25,6 +25,86 @@
       <w:proofErr w:type="spellEnd"/>
       <w:r>
         <w:t>.</w:t>
+      </w:r>
+    </w:p>
+    <w:p>
+      <w:pPr>
+        <w:pStyle w:val="Paragrafoelenco"/>
+        <w:numPr>
+          <w:ilvl w:val="0"/>
+          <w:numId w:val="1"/>
+        </w:numPr>
+        <w:rPr>
+          <w:lang w:val="en-US"/>
+        </w:rPr>
+      </w:pPr>
+      <w:r>
+        <w:rPr>
+          <w:lang w:val="en-US"/>
+        </w:rPr>
+        <w:t>You need to check from the ob</w:t>
+      </w:r>
+      <w:r>
+        <w:rPr>
+          <w:lang w:val="en-US"/>
+        </w:rPr>
+        <w:t xml:space="preserve">servation 164 onward whether a chemical is in </w:t>
+      </w:r>
+      <w:proofErr w:type="spellStart"/>
+      <w:r>
+        <w:rPr>
+          <w:lang w:val="en-US"/>
+        </w:rPr>
+        <w:t>prtr</w:t>
+      </w:r>
+      <w:proofErr w:type="spellEnd"/>
+      <w:r>
+        <w:rPr>
+          <w:lang w:val="en-US"/>
+        </w:rPr>
+        <w:t xml:space="preserve">; if it is not in </w:t>
+      </w:r>
+      <w:proofErr w:type="spellStart"/>
+      <w:r>
+        <w:rPr>
+          <w:lang w:val="en-US"/>
+        </w:rPr>
+        <w:t>prtr</w:t>
+      </w:r>
+      <w:proofErr w:type="spellEnd"/>
+      <w:r>
+        <w:rPr>
+          <w:lang w:val="en-US"/>
+        </w:rPr>
+        <w:t xml:space="preserve">, you need to check if it is in the us </w:t>
+      </w:r>
+      <w:proofErr w:type="spellStart"/>
+      <w:r>
+        <w:rPr>
+          <w:lang w:val="en-US"/>
+        </w:rPr>
+        <w:t>epa</w:t>
+      </w:r>
+      <w:proofErr w:type="spellEnd"/>
+      <w:r>
+        <w:rPr>
+          <w:lang w:val="en-US"/>
+        </w:rPr>
+        <w:t xml:space="preserve"> list; in this case, you put it in the dictionaries related to the non </w:t>
+      </w:r>
+      <w:proofErr w:type="spellStart"/>
+      <w:r>
+        <w:rPr>
+          <w:lang w:val="en-US"/>
+        </w:rPr>
+        <w:t>prtr</w:t>
+      </w:r>
+      <w:proofErr w:type="spellEnd"/>
+      <w:r>
+        <w:rPr>
+          <w:lang w:val="en-US"/>
+        </w:rPr>
+        <w:t xml:space="preserve"> substances. </w:t>
       </w:r>
     </w:p>
     <w:sectPr>

</xml_diff>

<commit_message>
correction to the first draft
</commit_message>
<xml_diff>
--- a/ToDo/Problems.docx
+++ b/ToDo/Problems.docx
@@ -61,6 +61,24 @@
           <w:lang w:val="en-US"/>
         </w:rPr>
         <w:t xml:space="preserve">You need to consider the problem associated with substances such as waste water. </w:t>
+      </w:r>
+    </w:p>
+    <w:p>
+      <w:pPr>
+        <w:pStyle w:val="Paragrafoelenco"/>
+        <w:numPr>
+          <w:ilvl w:val="0"/>
+          <w:numId w:val="1"/>
+        </w:numPr>
+        <w:rPr>
+          <w:lang w:val="en-US"/>
+        </w:rPr>
+      </w:pPr>
+      <w:r>
+        <w:rPr>
+          <w:lang w:val="en-US"/>
+        </w:rPr>
+        <w:t xml:space="preserve">Right now you’re working on this folder and later on you’ll update everything on the other folder. </w:t>
       </w:r>
     </w:p>
     <w:sectPr>

</xml_diff>